<commit_message>
analises finais - 270224
</commit_message>
<xml_diff>
--- a/resultados.docx
+++ b/resultados.docx
@@ -234,7 +234,7 @@
               <w:rPr>
                 <w:rFonts w:ascii="Times New Roman" w:hAnsi="Times New Roman" w:cs="Times New Roman"/>
               </w:rPr>
-              <w:t>x</w:t>
+              <w:t>503</w:t>
             </w:r>
             <w:r>
               <w:rPr>
@@ -246,7 +246,7 @@
               <w:rPr>
                 <w:rFonts w:ascii="Times New Roman" w:hAnsi="Times New Roman" w:cs="Times New Roman"/>
               </w:rPr>
-              <w:t>x</w:t>
+              <w:t>55</w:t>
             </w:r>
             <w:r>
               <w:rPr>
@@ -269,7 +269,7 @@
               <w:rPr>
                 <w:rFonts w:ascii="Times New Roman" w:hAnsi="Times New Roman" w:cs="Times New Roman"/>
               </w:rPr>
-              <w:t>x</w:t>
+              <w:t>405</w:t>
             </w:r>
             <w:r>
               <w:rPr>
@@ -281,7 +281,7 @@
               <w:rPr>
                 <w:rFonts w:ascii="Times New Roman" w:hAnsi="Times New Roman" w:cs="Times New Roman"/>
               </w:rPr>
-              <w:t>x</w:t>
+              <w:t>45</w:t>
             </w:r>
             <w:r>
               <w:rPr>
@@ -403,7 +403,7 @@
               <w:rPr>
                 <w:rFonts w:ascii="Times New Roman" w:hAnsi="Times New Roman" w:cs="Times New Roman"/>
               </w:rPr>
-              <w:t>x</w:t>
+              <w:t>222</w:t>
             </w:r>
             <w:r>
               <w:rPr>
@@ -415,7 +415,7 @@
               <w:rPr>
                 <w:rFonts w:ascii="Times New Roman" w:hAnsi="Times New Roman" w:cs="Times New Roman"/>
               </w:rPr>
-              <w:t>x</w:t>
+              <w:t>24</w:t>
             </w:r>
             <w:r>
               <w:rPr>
@@ -438,7 +438,7 @@
               <w:rPr>
                 <w:rFonts w:ascii="Times New Roman" w:hAnsi="Times New Roman" w:cs="Times New Roman"/>
               </w:rPr>
-              <w:t>x</w:t>
+              <w:t>686</w:t>
             </w:r>
             <w:r>
               <w:rPr>
@@ -450,7 +450,7 @@
               <w:rPr>
                 <w:rFonts w:ascii="Times New Roman" w:hAnsi="Times New Roman" w:cs="Times New Roman"/>
               </w:rPr>
-              <w:t>x</w:t>
+              <w:t>76</w:t>
             </w:r>
             <w:r>
               <w:rPr>
@@ -579,7 +579,25 @@
               <w:rPr>
                 <w:rFonts w:ascii="Times New Roman" w:hAnsi="Times New Roman" w:cs="Times New Roman"/>
               </w:rPr>
-              <w:t>x (x%)</w:t>
+              <w:t>155</w:t>
+            </w:r>
+            <w:r>
+              <w:rPr>
+                <w:rFonts w:ascii="Times New Roman" w:hAnsi="Times New Roman" w:cs="Times New Roman"/>
+              </w:rPr>
+              <w:t xml:space="preserve"> (</w:t>
+            </w:r>
+            <w:r>
+              <w:rPr>
+                <w:rFonts w:ascii="Times New Roman" w:hAnsi="Times New Roman" w:cs="Times New Roman"/>
+              </w:rPr>
+              <w:t>17</w:t>
+            </w:r>
+            <w:r>
+              <w:rPr>
+                <w:rFonts w:ascii="Times New Roman" w:hAnsi="Times New Roman" w:cs="Times New Roman"/>
+              </w:rPr>
+              <w:t>%)</w:t>
             </w:r>
           </w:p>
         </w:tc>
@@ -639,7 +657,25 @@
               <w:rPr>
                 <w:rFonts w:ascii="Times New Roman" w:hAnsi="Times New Roman" w:cs="Times New Roman"/>
               </w:rPr>
-              <w:t>x (x%)</w:t>
+              <w:t>84</w:t>
+            </w:r>
+            <w:r>
+              <w:rPr>
+                <w:rFonts w:ascii="Times New Roman" w:hAnsi="Times New Roman" w:cs="Times New Roman"/>
+              </w:rPr>
+              <w:t xml:space="preserve"> (</w:t>
+            </w:r>
+            <w:r>
+              <w:rPr>
+                <w:rFonts w:ascii="Times New Roman" w:hAnsi="Times New Roman" w:cs="Times New Roman"/>
+              </w:rPr>
+              <w:t>9</w:t>
+            </w:r>
+            <w:r>
+              <w:rPr>
+                <w:rFonts w:ascii="Times New Roman" w:hAnsi="Times New Roman" w:cs="Times New Roman"/>
+              </w:rPr>
+              <w:t>%)</w:t>
             </w:r>
           </w:p>
         </w:tc>
@@ -694,7 +730,25 @@
               <w:rPr>
                 <w:rFonts w:ascii="Times New Roman" w:hAnsi="Times New Roman" w:cs="Times New Roman"/>
               </w:rPr>
-              <w:t>x (x%)</w:t>
+              <w:t>456</w:t>
+            </w:r>
+            <w:r>
+              <w:rPr>
+                <w:rFonts w:ascii="Times New Roman" w:hAnsi="Times New Roman" w:cs="Times New Roman"/>
+              </w:rPr>
+              <w:t xml:space="preserve"> (</w:t>
+            </w:r>
+            <w:r>
+              <w:rPr>
+                <w:rFonts w:ascii="Times New Roman" w:hAnsi="Times New Roman" w:cs="Times New Roman"/>
+              </w:rPr>
+              <w:t>50</w:t>
+            </w:r>
+            <w:r>
+              <w:rPr>
+                <w:rFonts w:ascii="Times New Roman" w:hAnsi="Times New Roman" w:cs="Times New Roman"/>
+              </w:rPr>
+              <w:t>%)</w:t>
             </w:r>
           </w:p>
         </w:tc>
@@ -752,7 +806,25 @@
               <w:rPr>
                 <w:rFonts w:ascii="Times New Roman" w:hAnsi="Times New Roman" w:cs="Times New Roman"/>
               </w:rPr>
-              <w:t>x (x%)</w:t>
+              <w:t>210</w:t>
+            </w:r>
+            <w:r>
+              <w:rPr>
+                <w:rFonts w:ascii="Times New Roman" w:hAnsi="Times New Roman" w:cs="Times New Roman"/>
+              </w:rPr>
+              <w:t xml:space="preserve"> (</w:t>
+            </w:r>
+            <w:r>
+              <w:rPr>
+                <w:rFonts w:ascii="Times New Roman" w:hAnsi="Times New Roman" w:cs="Times New Roman"/>
+              </w:rPr>
+              <w:t>23</w:t>
+            </w:r>
+            <w:r>
+              <w:rPr>
+                <w:rFonts w:ascii="Times New Roman" w:hAnsi="Times New Roman" w:cs="Times New Roman"/>
+              </w:rPr>
+              <w:t>%)</w:t>
             </w:r>
           </w:p>
         </w:tc>
@@ -807,7 +879,25 @@
               <w:rPr>
                 <w:rFonts w:ascii="Times New Roman" w:hAnsi="Times New Roman" w:cs="Times New Roman"/>
               </w:rPr>
-              <w:t>x (x%)</w:t>
+              <w:t>3</w:t>
+            </w:r>
+            <w:r>
+              <w:rPr>
+                <w:rFonts w:ascii="Times New Roman" w:hAnsi="Times New Roman" w:cs="Times New Roman"/>
+              </w:rPr>
+              <w:t xml:space="preserve"> (</w:t>
+            </w:r>
+            <w:r>
+              <w:rPr>
+                <w:rFonts w:ascii="Times New Roman" w:hAnsi="Times New Roman" w:cs="Times New Roman"/>
+              </w:rPr>
+              <w:t>1</w:t>
+            </w:r>
+            <w:r>
+              <w:rPr>
+                <w:rFonts w:ascii="Times New Roman" w:hAnsi="Times New Roman" w:cs="Times New Roman"/>
+              </w:rPr>
+              <w:t>%)</w:t>
             </w:r>
           </w:p>
         </w:tc>
@@ -830,15 +920,35 @@
               <w:spacing w:line="360" w:lineRule="auto"/>
               <w:rPr>
                 <w:rFonts w:ascii="Times New Roman" w:hAnsi="Times New Roman" w:cs="Times New Roman"/>
-              </w:rPr>
-            </w:pPr>
-            <w:r>
-              <w:rPr>
-                <w:rFonts w:ascii="Times New Roman" w:hAnsi="Times New Roman" w:cs="Times New Roman"/>
                 <w:b w:val="0"/>
                 <w:bCs w:val="0"/>
               </w:rPr>
-              <w:t>Outros</w:t>
+            </w:pPr>
+            <w:r>
+              <w:rPr>
+                <w:rFonts w:ascii="Times New Roman" w:hAnsi="Times New Roman" w:cs="Times New Roman"/>
+              </w:rPr>
+              <w:t>Escolaridade</w:t>
+            </w:r>
+            <w:r>
+              <w:rPr>
+                <w:rFonts w:ascii="Times New Roman" w:hAnsi="Times New Roman" w:cs="Times New Roman"/>
+              </w:rPr>
+              <w:t xml:space="preserve"> (</w:t>
+            </w:r>
+            <w:r>
+              <w:rPr>
+                <w:rFonts w:ascii="Times New Roman" w:hAnsi="Times New Roman" w:cs="Times New Roman"/>
+                <w:i/>
+                <w:iCs/>
+              </w:rPr>
+              <w:t>n</w:t>
+            </w:r>
+            <w:r>
+              <w:rPr>
+                <w:rFonts w:ascii="Times New Roman" w:hAnsi="Times New Roman" w:cs="Times New Roman"/>
+              </w:rPr>
+              <w:t>, %)</w:t>
             </w:r>
           </w:p>
         </w:tc>
@@ -859,12 +969,6 @@
                 <w:rFonts w:ascii="Times New Roman" w:hAnsi="Times New Roman" w:cs="Times New Roman"/>
               </w:rPr>
             </w:pPr>
-            <w:r>
-              <w:rPr>
-                <w:rFonts w:ascii="Times New Roman" w:hAnsi="Times New Roman" w:cs="Times New Roman"/>
-              </w:rPr>
-              <w:t>x (x%)</w:t>
-            </w:r>
           </w:p>
         </w:tc>
       </w:tr>
@@ -890,28 +994,18 @@
             <w:r>
               <w:rPr>
                 <w:rFonts w:ascii="Times New Roman" w:hAnsi="Times New Roman" w:cs="Times New Roman"/>
-              </w:rPr>
-              <w:t>Escolaridade</w:t>
-            </w:r>
-            <w:r>
-              <w:rPr>
-                <w:rFonts w:ascii="Times New Roman" w:hAnsi="Times New Roman" w:cs="Times New Roman"/>
-              </w:rPr>
-              <w:t xml:space="preserve"> (</w:t>
-            </w:r>
-            <w:r>
-              <w:rPr>
-                <w:rFonts w:ascii="Times New Roman" w:hAnsi="Times New Roman" w:cs="Times New Roman"/>
-                <w:i/>
-                <w:iCs/>
-              </w:rPr>
-              <w:t>n</w:t>
-            </w:r>
-            <w:r>
-              <w:rPr>
-                <w:rFonts w:ascii="Times New Roman" w:hAnsi="Times New Roman" w:cs="Times New Roman"/>
-              </w:rPr>
-              <w:t>, %)</w:t>
+                <w:b w:val="0"/>
+                <w:bCs w:val="0"/>
+              </w:rPr>
+              <w:t>Até o</w:t>
+            </w:r>
+            <w:r>
+              <w:rPr>
+                <w:rFonts w:ascii="Times New Roman" w:hAnsi="Times New Roman" w:cs="Times New Roman"/>
+                <w:b w:val="0"/>
+                <w:bCs w:val="0"/>
+              </w:rPr>
+              <w:t xml:space="preserve"> 9º ano</w:t>
             </w:r>
           </w:p>
         </w:tc>
@@ -932,6 +1026,30 @@
                 <w:rFonts w:ascii="Times New Roman" w:hAnsi="Times New Roman" w:cs="Times New Roman"/>
               </w:rPr>
             </w:pPr>
+            <w:r>
+              <w:rPr>
+                <w:rFonts w:ascii="Times New Roman" w:hAnsi="Times New Roman" w:cs="Times New Roman"/>
+              </w:rPr>
+              <w:t>132</w:t>
+            </w:r>
+            <w:r>
+              <w:rPr>
+                <w:rFonts w:ascii="Times New Roman" w:hAnsi="Times New Roman" w:cs="Times New Roman"/>
+              </w:rPr>
+              <w:t xml:space="preserve"> (</w:t>
+            </w:r>
+            <w:r>
+              <w:rPr>
+                <w:rFonts w:ascii="Times New Roman" w:hAnsi="Times New Roman" w:cs="Times New Roman"/>
+              </w:rPr>
+              <w:t>14</w:t>
+            </w:r>
+            <w:r>
+              <w:rPr>
+                <w:rFonts w:ascii="Times New Roman" w:hAnsi="Times New Roman" w:cs="Times New Roman"/>
+              </w:rPr>
+              <w:t>%)</w:t>
+            </w:r>
           </w:p>
         </w:tc>
       </w:tr>
@@ -963,7 +1081,7 @@
                 <w:b w:val="0"/>
                 <w:bCs w:val="0"/>
               </w:rPr>
-              <w:t>Menos de 9º ano</w:t>
+              <w:t>9-11º ano (Inclui 12º ano sem diploma)</w:t>
             </w:r>
           </w:p>
         </w:tc>
@@ -988,7 +1106,25 @@
               <w:rPr>
                 <w:rFonts w:ascii="Times New Roman" w:hAnsi="Times New Roman" w:cs="Times New Roman"/>
               </w:rPr>
-              <w:t>x (x%)</w:t>
+              <w:t>142</w:t>
+            </w:r>
+            <w:r>
+              <w:rPr>
+                <w:rFonts w:ascii="Times New Roman" w:hAnsi="Times New Roman" w:cs="Times New Roman"/>
+              </w:rPr>
+              <w:t xml:space="preserve"> (</w:t>
+            </w:r>
+            <w:r>
+              <w:rPr>
+                <w:rFonts w:ascii="Times New Roman" w:hAnsi="Times New Roman" w:cs="Times New Roman"/>
+              </w:rPr>
+              <w:t>16</w:t>
+            </w:r>
+            <w:r>
+              <w:rPr>
+                <w:rFonts w:ascii="Times New Roman" w:hAnsi="Times New Roman" w:cs="Times New Roman"/>
+              </w:rPr>
+              <w:t>%)</w:t>
             </w:r>
           </w:p>
         </w:tc>
@@ -1018,7 +1154,7 @@
                 <w:b w:val="0"/>
                 <w:bCs w:val="0"/>
               </w:rPr>
-              <w:t>9-11º ano (Inclui 12º ano sem diploma)</w:t>
+              <w:t>Ensino médio completo</w:t>
             </w:r>
           </w:p>
         </w:tc>
@@ -1037,13 +1173,32 @@
               <w:cnfStyle w:val="000000000000" w:firstRow="0" w:lastRow="0" w:firstColumn="0" w:lastColumn="0" w:oddVBand="0" w:evenVBand="0" w:oddHBand="0" w:evenHBand="0" w:firstRowFirstColumn="0" w:firstRowLastColumn="0" w:lastRowFirstColumn="0" w:lastRowLastColumn="0"/>
               <w:rPr>
                 <w:rFonts w:ascii="Times New Roman" w:hAnsi="Times New Roman" w:cs="Times New Roman"/>
-              </w:rPr>
-            </w:pPr>
-            <w:r>
-              <w:rPr>
-                <w:rFonts w:ascii="Times New Roman" w:hAnsi="Times New Roman" w:cs="Times New Roman"/>
-              </w:rPr>
-              <w:t>x (x%)</w:t>
+                <w:lang w:val="en-US"/>
+              </w:rPr>
+            </w:pPr>
+            <w:r>
+              <w:rPr>
+                <w:rFonts w:ascii="Times New Roman" w:hAnsi="Times New Roman" w:cs="Times New Roman"/>
+              </w:rPr>
+              <w:t>209</w:t>
+            </w:r>
+            <w:r>
+              <w:rPr>
+                <w:rFonts w:ascii="Times New Roman" w:hAnsi="Times New Roman" w:cs="Times New Roman"/>
+              </w:rPr>
+              <w:t xml:space="preserve"> (</w:t>
+            </w:r>
+            <w:r>
+              <w:rPr>
+                <w:rFonts w:ascii="Times New Roman" w:hAnsi="Times New Roman" w:cs="Times New Roman"/>
+              </w:rPr>
+              <w:t>23</w:t>
+            </w:r>
+            <w:r>
+              <w:rPr>
+                <w:rFonts w:ascii="Times New Roman" w:hAnsi="Times New Roman" w:cs="Times New Roman"/>
+              </w:rPr>
+              <w:t>%)</w:t>
             </w:r>
           </w:p>
         </w:tc>
@@ -1076,7 +1231,7 @@
                 <w:b w:val="0"/>
                 <w:bCs w:val="0"/>
               </w:rPr>
-              <w:t>Ensino médio completo</w:t>
+              <w:t>Algum diploma universitário</w:t>
             </w:r>
           </w:p>
         </w:tc>
@@ -1102,7 +1257,25 @@
               <w:rPr>
                 <w:rFonts w:ascii="Times New Roman" w:hAnsi="Times New Roman" w:cs="Times New Roman"/>
               </w:rPr>
-              <w:t>x (x%)</w:t>
+              <w:t>259</w:t>
+            </w:r>
+            <w:r>
+              <w:rPr>
+                <w:rFonts w:ascii="Times New Roman" w:hAnsi="Times New Roman" w:cs="Times New Roman"/>
+              </w:rPr>
+              <w:t xml:space="preserve"> (</w:t>
+            </w:r>
+            <w:r>
+              <w:rPr>
+                <w:rFonts w:ascii="Times New Roman" w:hAnsi="Times New Roman" w:cs="Times New Roman"/>
+              </w:rPr>
+              <w:t>29</w:t>
+            </w:r>
+            <w:r>
+              <w:rPr>
+                <w:rFonts w:ascii="Times New Roman" w:hAnsi="Times New Roman" w:cs="Times New Roman"/>
+              </w:rPr>
+              <w:t>%)</w:t>
             </w:r>
           </w:p>
         </w:tc>
@@ -1132,7 +1305,15 @@
                 <w:b w:val="0"/>
                 <w:bCs w:val="0"/>
               </w:rPr>
-              <w:t>Algum diploma universitário</w:t>
+              <w:t>Graduação universitária ou superio</w:t>
+            </w:r>
+            <w:r>
+              <w:rPr>
+                <w:rFonts w:ascii="Times New Roman" w:hAnsi="Times New Roman" w:cs="Times New Roman"/>
+                <w:b w:val="0"/>
+                <w:bCs w:val="0"/>
+              </w:rPr>
+              <w:t>r</w:t>
             </w:r>
           </w:p>
         </w:tc>
@@ -1151,14 +1332,31 @@
               <w:cnfStyle w:val="000000000000" w:firstRow="0" w:lastRow="0" w:firstColumn="0" w:lastColumn="0" w:oddVBand="0" w:evenVBand="0" w:oddHBand="0" w:evenHBand="0" w:firstRowFirstColumn="0" w:firstRowLastColumn="0" w:lastRowFirstColumn="0" w:lastRowLastColumn="0"/>
               <w:rPr>
                 <w:rFonts w:ascii="Times New Roman" w:hAnsi="Times New Roman" w:cs="Times New Roman"/>
-                <w:lang w:val="en-US"/>
-              </w:rPr>
-            </w:pPr>
-            <w:r>
-              <w:rPr>
-                <w:rFonts w:ascii="Times New Roman" w:hAnsi="Times New Roman" w:cs="Times New Roman"/>
-              </w:rPr>
-              <w:t>x (x%)</w:t>
+              </w:rPr>
+            </w:pPr>
+            <w:r>
+              <w:rPr>
+                <w:rFonts w:ascii="Times New Roman" w:hAnsi="Times New Roman" w:cs="Times New Roman"/>
+              </w:rPr>
+              <w:t>166</w:t>
+            </w:r>
+            <w:r>
+              <w:rPr>
+                <w:rFonts w:ascii="Times New Roman" w:hAnsi="Times New Roman" w:cs="Times New Roman"/>
+              </w:rPr>
+              <w:t xml:space="preserve"> (</w:t>
+            </w:r>
+            <w:r>
+              <w:rPr>
+                <w:rFonts w:ascii="Times New Roman" w:hAnsi="Times New Roman" w:cs="Times New Roman"/>
+              </w:rPr>
+              <w:t>18</w:t>
+            </w:r>
+            <w:r>
+              <w:rPr>
+                <w:rFonts w:ascii="Times New Roman" w:hAnsi="Times New Roman" w:cs="Times New Roman"/>
+              </w:rPr>
+              <w:t>%)</w:t>
             </w:r>
           </w:p>
         </w:tc>
@@ -1284,7 +1482,25 @@
               <w:rPr>
                 <w:rFonts w:ascii="Times New Roman" w:hAnsi="Times New Roman" w:cs="Times New Roman"/>
               </w:rPr>
-              <w:t>x (x%)</w:t>
+              <w:t>346</w:t>
+            </w:r>
+            <w:r>
+              <w:rPr>
+                <w:rFonts w:ascii="Times New Roman" w:hAnsi="Times New Roman" w:cs="Times New Roman"/>
+              </w:rPr>
+              <w:t xml:space="preserve"> (</w:t>
+            </w:r>
+            <w:r>
+              <w:rPr>
+                <w:rFonts w:ascii="Times New Roman" w:hAnsi="Times New Roman" w:cs="Times New Roman"/>
+              </w:rPr>
+              <w:t>38</w:t>
+            </w:r>
+            <w:r>
+              <w:rPr>
+                <w:rFonts w:ascii="Times New Roman" w:hAnsi="Times New Roman" w:cs="Times New Roman"/>
+              </w:rPr>
+              <w:t>%)</w:t>
             </w:r>
           </w:p>
         </w:tc>
@@ -1344,7 +1560,25 @@
               <w:rPr>
                 <w:rFonts w:ascii="Times New Roman" w:hAnsi="Times New Roman" w:cs="Times New Roman"/>
               </w:rPr>
-              <w:t>x (x%)</w:t>
+              <w:t>866</w:t>
+            </w:r>
+            <w:r>
+              <w:rPr>
+                <w:rFonts w:ascii="Times New Roman" w:hAnsi="Times New Roman" w:cs="Times New Roman"/>
+              </w:rPr>
+              <w:t xml:space="preserve"> (</w:t>
+            </w:r>
+            <w:r>
+              <w:rPr>
+                <w:rFonts w:ascii="Times New Roman" w:hAnsi="Times New Roman" w:cs="Times New Roman"/>
+              </w:rPr>
+              <w:t>95</w:t>
+            </w:r>
+            <w:r>
+              <w:rPr>
+                <w:rFonts w:ascii="Times New Roman" w:hAnsi="Times New Roman" w:cs="Times New Roman"/>
+              </w:rPr>
+              <w:t>%)</w:t>
             </w:r>
           </w:p>
         </w:tc>
@@ -1402,7 +1636,25 @@
               <w:rPr>
                 <w:rFonts w:ascii="Times New Roman" w:hAnsi="Times New Roman" w:cs="Times New Roman"/>
               </w:rPr>
-              <w:t>x (x%)</w:t>
+              <w:t>253</w:t>
+            </w:r>
+            <w:r>
+              <w:rPr>
+                <w:rFonts w:ascii="Times New Roman" w:hAnsi="Times New Roman" w:cs="Times New Roman"/>
+              </w:rPr>
+              <w:t xml:space="preserve"> (</w:t>
+            </w:r>
+            <w:r>
+              <w:rPr>
+                <w:rFonts w:ascii="Times New Roman" w:hAnsi="Times New Roman" w:cs="Times New Roman"/>
+              </w:rPr>
+              <w:t>28</w:t>
+            </w:r>
+            <w:r>
+              <w:rPr>
+                <w:rFonts w:ascii="Times New Roman" w:hAnsi="Times New Roman" w:cs="Times New Roman"/>
+              </w:rPr>
+              <w:t>%)</w:t>
             </w:r>
           </w:p>
         </w:tc>
@@ -1463,7 +1715,25 @@
               <w:rPr>
                 <w:rFonts w:ascii="Times New Roman" w:hAnsi="Times New Roman" w:cs="Times New Roman"/>
               </w:rPr>
-              <w:t>x (x%)</w:t>
+              <w:t>77</w:t>
+            </w:r>
+            <w:r>
+              <w:rPr>
+                <w:rFonts w:ascii="Times New Roman" w:hAnsi="Times New Roman" w:cs="Times New Roman"/>
+              </w:rPr>
+              <w:t xml:space="preserve"> (</w:t>
+            </w:r>
+            <w:r>
+              <w:rPr>
+                <w:rFonts w:ascii="Times New Roman" w:hAnsi="Times New Roman" w:cs="Times New Roman"/>
+              </w:rPr>
+              <w:t>8</w:t>
+            </w:r>
+            <w:r>
+              <w:rPr>
+                <w:rFonts w:ascii="Times New Roman" w:hAnsi="Times New Roman" w:cs="Times New Roman"/>
+              </w:rPr>
+              <w:t>%)</w:t>
             </w:r>
           </w:p>
         </w:tc>
@@ -1528,7 +1798,25 @@
               <w:rPr>
                 <w:rFonts w:ascii="Times New Roman" w:hAnsi="Times New Roman" w:cs="Times New Roman"/>
               </w:rPr>
-              <w:t>x (x%)</w:t>
+              <w:t>443</w:t>
+            </w:r>
+            <w:r>
+              <w:rPr>
+                <w:rFonts w:ascii="Times New Roman" w:hAnsi="Times New Roman" w:cs="Times New Roman"/>
+              </w:rPr>
+              <w:t xml:space="preserve"> (</w:t>
+            </w:r>
+            <w:r>
+              <w:rPr>
+                <w:rFonts w:ascii="Times New Roman" w:hAnsi="Times New Roman" w:cs="Times New Roman"/>
+              </w:rPr>
+              <w:t>49</w:t>
+            </w:r>
+            <w:r>
+              <w:rPr>
+                <w:rFonts w:ascii="Times New Roman" w:hAnsi="Times New Roman" w:cs="Times New Roman"/>
+              </w:rPr>
+              <w:t>%)</w:t>
             </w:r>
           </w:p>
         </w:tc>
@@ -1594,14 +1882,109 @@
               <w:rPr>
                 <w:rFonts w:ascii="Times New Roman" w:hAnsi="Times New Roman" w:cs="Times New Roman"/>
               </w:rPr>
-              <w:t>x (x%)</w:t>
+              <w:t>553</w:t>
+            </w:r>
+            <w:r>
+              <w:rPr>
+                <w:rFonts w:ascii="Times New Roman" w:hAnsi="Times New Roman" w:cs="Times New Roman"/>
+              </w:rPr>
+              <w:t xml:space="preserve"> (</w:t>
+            </w:r>
+            <w:r>
+              <w:rPr>
+                <w:rFonts w:ascii="Times New Roman" w:hAnsi="Times New Roman" w:cs="Times New Roman"/>
+              </w:rPr>
+              <w:t>61</w:t>
+            </w:r>
+            <w:r>
+              <w:rPr>
+                <w:rFonts w:ascii="Times New Roman" w:hAnsi="Times New Roman" w:cs="Times New Roman"/>
+              </w:rPr>
+              <w:t>%)</w:t>
+            </w:r>
+          </w:p>
+        </w:tc>
+      </w:tr>
+      <w:tr>
+        <w:tc>
+          <w:tcPr>
+            <w:cnfStyle w:val="001000000000" w:firstRow="0" w:lastRow="0" w:firstColumn="1" w:lastColumn="0" w:oddVBand="0" w:evenVBand="0" w:oddHBand="0" w:evenHBand="0" w:firstRowFirstColumn="0" w:firstRowLastColumn="0" w:lastRowFirstColumn="0" w:lastRowLastColumn="0"/>
+            <w:tcW w:w="5807" w:type="dxa"/>
+            <w:tcBorders>
+              <w:top w:val="nil"/>
+              <w:bottom w:val="nil"/>
+            </w:tcBorders>
+          </w:tcPr>
+          <w:p>
+            <w:pPr>
+              <w:spacing w:line="360" w:lineRule="auto"/>
+              <w:rPr>
+                <w:rFonts w:ascii="Times New Roman" w:hAnsi="Times New Roman" w:cs="Times New Roman"/>
+              </w:rPr>
+            </w:pPr>
+            <w:r>
+              <w:rPr>
+                <w:rFonts w:ascii="Times New Roman" w:hAnsi="Times New Roman" w:cs="Times New Roman"/>
+              </w:rPr>
+              <w:t>CERAD</w:t>
+            </w:r>
+            <w:r>
+              <w:rPr>
+                <w:rFonts w:ascii="Times New Roman" w:hAnsi="Times New Roman" w:cs="Times New Roman"/>
+              </w:rPr>
+              <w:t xml:space="preserve"> (</w:t>
+            </w:r>
+            <w:r>
+              <w:rPr>
+                <w:rFonts w:ascii="Times New Roman" w:hAnsi="Times New Roman" w:cs="Times New Roman"/>
+              </w:rPr>
+              <w:t>média ± DP</w:t>
+            </w:r>
+            <w:r>
+              <w:rPr>
+                <w:rFonts w:ascii="Times New Roman" w:hAnsi="Times New Roman" w:cs="Times New Roman"/>
+              </w:rPr>
+              <w:t>)</w:t>
+            </w:r>
+          </w:p>
+        </w:tc>
+        <w:tc>
+          <w:tcPr>
+            <w:tcW w:w="2687" w:type="dxa"/>
+            <w:tcBorders>
+              <w:top w:val="nil"/>
+              <w:bottom w:val="nil"/>
+            </w:tcBorders>
+          </w:tcPr>
+          <w:p>
+            <w:pPr>
+              <w:spacing w:line="360" w:lineRule="auto"/>
+              <w:jc w:val="center"/>
+              <w:cnfStyle w:val="000000000000" w:firstRow="0" w:lastRow="0" w:firstColumn="0" w:lastColumn="0" w:oddVBand="0" w:evenVBand="0" w:oddHBand="0" w:evenHBand="0" w:firstRowFirstColumn="0" w:firstRowLastColumn="0" w:lastRowFirstColumn="0" w:lastRowLastColumn="0"/>
+              <w:rPr>
+                <w:rFonts w:ascii="Times New Roman" w:hAnsi="Times New Roman" w:cs="Times New Roman"/>
+              </w:rPr>
+            </w:pPr>
+            <w:r>
+              <w:rPr>
+                <w:rFonts w:ascii="Times New Roman" w:hAnsi="Times New Roman" w:cs="Times New Roman"/>
+                <w:shd w:val="clear" w:color="auto" w:fill="FFFFFF"/>
+              </w:rPr>
+              <w:t>7.5</w:t>
+            </w:r>
+            <w:r>
+              <w:rPr>
+                <w:rFonts w:ascii="Times New Roman" w:hAnsi="Times New Roman" w:cs="Times New Roman"/>
+                <w:shd w:val="clear" w:color="auto" w:fill="FFFFFF"/>
+              </w:rPr>
+              <w:t xml:space="preserve"> ± 1.6</w:t>
             </w:r>
           </w:p>
         </w:tc>
       </w:tr>
       <w:tr>
         <w:trPr>
-          <w:trHeight w:val="70"/>
+          <w:cnfStyle w:val="000000100000" w:firstRow="0" w:lastRow="0" w:firstColumn="0" w:lastColumn="0" w:oddVBand="0" w:evenVBand="0" w:oddHBand="1" w:evenHBand="0" w:firstRowFirstColumn="0" w:firstRowLastColumn="0" w:lastRowFirstColumn="0" w:lastRowLastColumn="0"/>
         </w:trPr>
         <w:tc>
           <w:tcPr>
@@ -1617,14 +2000,13 @@
               <w:spacing w:line="360" w:lineRule="auto"/>
               <w:rPr>
                 <w:rFonts w:ascii="Times New Roman" w:hAnsi="Times New Roman" w:cs="Times New Roman"/>
-                <w:lang w:val="en-US"/>
-              </w:rPr>
-            </w:pPr>
-            <w:r>
-              <w:rPr>
-                <w:rFonts w:ascii="Times New Roman" w:hAnsi="Times New Roman" w:cs="Times New Roman"/>
-              </w:rPr>
-              <w:t>CFDDS</w:t>
+              </w:rPr>
+            </w:pPr>
+            <w:r>
+              <w:rPr>
+                <w:rFonts w:ascii="Times New Roman" w:hAnsi="Times New Roman" w:cs="Times New Roman"/>
+              </w:rPr>
+              <w:t>CFDCSR</w:t>
             </w:r>
             <w:r>
               <w:rPr>
@@ -1658,12 +2040,89 @@
             <w:pPr>
               <w:spacing w:line="360" w:lineRule="auto"/>
               <w:jc w:val="center"/>
+              <w:cnfStyle w:val="000000100000" w:firstRow="0" w:lastRow="0" w:firstColumn="0" w:lastColumn="0" w:oddVBand="0" w:evenVBand="0" w:oddHBand="1" w:evenHBand="0" w:firstRowFirstColumn="0" w:firstRowLastColumn="0" w:lastRowFirstColumn="0" w:lastRowLastColumn="0"/>
+              <w:rPr>
+                <w:rFonts w:ascii="Times New Roman" w:hAnsi="Times New Roman" w:cs="Times New Roman"/>
+              </w:rPr>
+            </w:pPr>
+            <w:r>
+              <w:rPr>
+                <w:rFonts w:ascii="Times New Roman" w:hAnsi="Times New Roman" w:cs="Times New Roman"/>
+                <w:shd w:val="clear" w:color="auto" w:fill="FFFFFF"/>
+              </w:rPr>
+              <w:t>5.6 ± 2.2</w:t>
+            </w:r>
+          </w:p>
+        </w:tc>
+      </w:tr>
+      <w:tr>
+        <w:tc>
+          <w:tcPr>
+            <w:cnfStyle w:val="001000000000" w:firstRow="0" w:lastRow="0" w:firstColumn="1" w:lastColumn="0" w:oddVBand="0" w:evenVBand="0" w:oddHBand="0" w:evenHBand="0" w:firstRowFirstColumn="0" w:firstRowLastColumn="0" w:lastRowFirstColumn="0" w:lastRowLastColumn="0"/>
+            <w:tcW w:w="5807" w:type="dxa"/>
+            <w:tcBorders>
+              <w:top w:val="nil"/>
+              <w:bottom w:val="nil"/>
+            </w:tcBorders>
+          </w:tcPr>
+          <w:p>
+            <w:pPr>
+              <w:spacing w:line="360" w:lineRule="auto"/>
+              <w:rPr>
+                <w:rFonts w:ascii="Times New Roman" w:hAnsi="Times New Roman" w:cs="Times New Roman"/>
+              </w:rPr>
+            </w:pPr>
+            <w:r>
+              <w:rPr>
+                <w:rFonts w:ascii="Times New Roman" w:hAnsi="Times New Roman" w:cs="Times New Roman"/>
+              </w:rPr>
+              <w:t>CFDAST</w:t>
+            </w:r>
+            <w:r>
+              <w:rPr>
+                <w:rFonts w:ascii="Times New Roman" w:hAnsi="Times New Roman" w:cs="Times New Roman"/>
+              </w:rPr>
+              <w:t xml:space="preserve"> (</w:t>
+            </w:r>
+            <w:r>
+              <w:rPr>
+                <w:rFonts w:ascii="Times New Roman" w:hAnsi="Times New Roman" w:cs="Times New Roman"/>
+              </w:rPr>
+              <w:t>média ± DP</w:t>
+            </w:r>
+            <w:r>
+              <w:rPr>
+                <w:rFonts w:ascii="Times New Roman" w:hAnsi="Times New Roman" w:cs="Times New Roman"/>
+              </w:rPr>
+              <w:t>)</w:t>
+            </w:r>
+          </w:p>
+        </w:tc>
+        <w:tc>
+          <w:tcPr>
+            <w:tcW w:w="2687" w:type="dxa"/>
+            <w:tcBorders>
+              <w:top w:val="nil"/>
+              <w:bottom w:val="nil"/>
+            </w:tcBorders>
+          </w:tcPr>
+          <w:p>
+            <w:pPr>
+              <w:spacing w:line="360" w:lineRule="auto"/>
+              <w:jc w:val="center"/>
               <w:cnfStyle w:val="000000000000" w:firstRow="0" w:lastRow="0" w:firstColumn="0" w:lastColumn="0" w:oddVBand="0" w:evenVBand="0" w:oddHBand="0" w:evenHBand="0" w:firstRowFirstColumn="0" w:firstRowLastColumn="0" w:lastRowFirstColumn="0" w:lastRowLastColumn="0"/>
               <w:rPr>
                 <w:rFonts w:ascii="Times New Roman" w:hAnsi="Times New Roman" w:cs="Times New Roman"/>
                 <w:shd w:val="clear" w:color="auto" w:fill="FFFFFF"/>
               </w:rPr>
             </w:pPr>
+            <w:r>
+              <w:rPr>
+                <w:rFonts w:ascii="Times New Roman" w:hAnsi="Times New Roman" w:cs="Times New Roman"/>
+                <w:shd w:val="clear" w:color="auto" w:fill="FFFFFF"/>
+              </w:rPr>
+              <w:t>15.6 ± 5.1</w:t>
+            </w:r>
           </w:p>
         </w:tc>
       </w:tr>
@@ -1678,21 +2137,22 @@
             <w:tcW w:w="5807" w:type="dxa"/>
             <w:tcBorders>
               <w:top w:val="nil"/>
-              <w:bottom w:val="nil"/>
-            </w:tcBorders>
-          </w:tcPr>
-          <w:p>
-            <w:pPr>
-              <w:spacing w:line="360" w:lineRule="auto"/>
-              <w:rPr>
-                <w:rFonts w:ascii="Times New Roman" w:hAnsi="Times New Roman" w:cs="Times New Roman"/>
-              </w:rPr>
-            </w:pPr>
-            <w:r>
-              <w:rPr>
-                <w:rFonts w:ascii="Times New Roman" w:hAnsi="Times New Roman" w:cs="Times New Roman"/>
-              </w:rPr>
-              <w:t>CFDCSR</w:t>
+              <w:bottom w:val="single" w:sz="4" w:space="0" w:color="auto"/>
+            </w:tcBorders>
+          </w:tcPr>
+          <w:p>
+            <w:pPr>
+              <w:spacing w:line="360" w:lineRule="auto"/>
+              <w:rPr>
+                <w:rFonts w:ascii="Times New Roman" w:hAnsi="Times New Roman" w:cs="Times New Roman"/>
+                <w:lang w:val="en-US"/>
+              </w:rPr>
+            </w:pPr>
+            <w:r>
+              <w:rPr>
+                <w:rFonts w:ascii="Times New Roman" w:hAnsi="Times New Roman" w:cs="Times New Roman"/>
+              </w:rPr>
+              <w:t>CFDDS</w:t>
             </w:r>
             <w:r>
               <w:rPr>
@@ -1717,100 +2177,6 @@
         <w:tc>
           <w:tcPr>
             <w:tcW w:w="2687" w:type="dxa"/>
-            <w:tcBorders>
-              <w:top w:val="nil"/>
-              <w:bottom w:val="nil"/>
-            </w:tcBorders>
-          </w:tcPr>
-          <w:p>
-            <w:pPr>
-              <w:spacing w:line="360" w:lineRule="auto"/>
-              <w:jc w:val="center"/>
-              <w:cnfStyle w:val="000000100000" w:firstRow="0" w:lastRow="0" w:firstColumn="0" w:lastColumn="0" w:oddVBand="0" w:evenVBand="0" w:oddHBand="1" w:evenHBand="0" w:firstRowFirstColumn="0" w:firstRowLastColumn="0" w:lastRowFirstColumn="0" w:lastRowLastColumn="0"/>
-              <w:rPr>
-                <w:rFonts w:ascii="Times New Roman" w:hAnsi="Times New Roman" w:cs="Times New Roman"/>
-                <w:shd w:val="clear" w:color="auto" w:fill="FFFFFF"/>
-              </w:rPr>
-            </w:pPr>
-          </w:p>
-        </w:tc>
-      </w:tr>
-      <w:tr>
-        <w:trPr>
-          <w:trHeight w:val="70"/>
-        </w:trPr>
-        <w:tc>
-          <w:tcPr>
-            <w:cnfStyle w:val="001000000000" w:firstRow="0" w:lastRow="0" w:firstColumn="1" w:lastColumn="0" w:oddVBand="0" w:evenVBand="0" w:oddHBand="0" w:evenHBand="0" w:firstRowFirstColumn="0" w:firstRowLastColumn="0" w:lastRowFirstColumn="0" w:lastRowLastColumn="0"/>
-            <w:tcW w:w="5807" w:type="dxa"/>
-            <w:tcBorders>
-              <w:top w:val="nil"/>
-              <w:bottom w:val="nil"/>
-            </w:tcBorders>
-          </w:tcPr>
-          <w:p>
-            <w:pPr>
-              <w:spacing w:line="360" w:lineRule="auto"/>
-              <w:rPr>
-                <w:rFonts w:ascii="Times New Roman" w:hAnsi="Times New Roman" w:cs="Times New Roman"/>
-              </w:rPr>
-            </w:pPr>
-            <w:r>
-              <w:rPr>
-                <w:rFonts w:ascii="Times New Roman" w:hAnsi="Times New Roman" w:cs="Times New Roman"/>
-              </w:rPr>
-              <w:t>CFDAST</w:t>
-            </w:r>
-            <w:r>
-              <w:rPr>
-                <w:rFonts w:ascii="Times New Roman" w:hAnsi="Times New Roman" w:cs="Times New Roman"/>
-              </w:rPr>
-              <w:t xml:space="preserve"> (</w:t>
-            </w:r>
-            <w:r>
-              <w:rPr>
-                <w:rFonts w:ascii="Times New Roman" w:hAnsi="Times New Roman" w:cs="Times New Roman"/>
-              </w:rPr>
-              <w:t>média ± DP</w:t>
-            </w:r>
-            <w:r>
-              <w:rPr>
-                <w:rFonts w:ascii="Times New Roman" w:hAnsi="Times New Roman" w:cs="Times New Roman"/>
-              </w:rPr>
-              <w:t>)</w:t>
-            </w:r>
-          </w:p>
-        </w:tc>
-        <w:tc>
-          <w:tcPr>
-            <w:tcW w:w="2687" w:type="dxa"/>
-            <w:tcBorders>
-              <w:top w:val="nil"/>
-              <w:bottom w:val="nil"/>
-            </w:tcBorders>
-          </w:tcPr>
-          <w:p>
-            <w:pPr>
-              <w:spacing w:line="360" w:lineRule="auto"/>
-              <w:jc w:val="center"/>
-              <w:cnfStyle w:val="000000000000" w:firstRow="0" w:lastRow="0" w:firstColumn="0" w:lastColumn="0" w:oddVBand="0" w:evenVBand="0" w:oddHBand="0" w:evenHBand="0" w:firstRowFirstColumn="0" w:firstRowLastColumn="0" w:lastRowFirstColumn="0" w:lastRowLastColumn="0"/>
-              <w:rPr>
-                <w:rFonts w:ascii="Times New Roman" w:hAnsi="Times New Roman" w:cs="Times New Roman"/>
-                <w:shd w:val="clear" w:color="auto" w:fill="FFFFFF"/>
-              </w:rPr>
-            </w:pPr>
-          </w:p>
-        </w:tc>
-      </w:tr>
-      <w:tr>
-        <w:trPr>
-          <w:cnfStyle w:val="000000100000" w:firstRow="0" w:lastRow="0" w:firstColumn="0" w:lastColumn="0" w:oddVBand="0" w:evenVBand="0" w:oddHBand="1" w:evenHBand="0" w:firstRowFirstColumn="0" w:firstRowLastColumn="0" w:lastRowFirstColumn="0" w:lastRowLastColumn="0"/>
-          <w:trHeight w:val="70"/>
-        </w:trPr>
-        <w:tc>
-          <w:tcPr>
-            <w:cnfStyle w:val="001000000000" w:firstRow="0" w:lastRow="0" w:firstColumn="1" w:lastColumn="0" w:oddVBand="0" w:evenVBand="0" w:oddHBand="0" w:evenHBand="0" w:firstRowFirstColumn="0" w:firstRowLastColumn="0" w:lastRowFirstColumn="0" w:lastRowLastColumn="0"/>
-            <w:tcW w:w="5807" w:type="dxa"/>
             <w:tcBorders>
               <w:top w:val="nil"/>
               <w:bottom w:val="single" w:sz="4" w:space="0" w:color="auto"/>
@@ -1819,56 +2185,20 @@
           <w:p>
             <w:pPr>
               <w:spacing w:line="360" w:lineRule="auto"/>
-              <w:rPr>
-                <w:rFonts w:ascii="Times New Roman" w:hAnsi="Times New Roman" w:cs="Times New Roman"/>
-                <w:lang w:val="en-US"/>
-              </w:rPr>
-            </w:pPr>
-            <w:r>
-              <w:rPr>
-                <w:rFonts w:ascii="Times New Roman" w:hAnsi="Times New Roman" w:cs="Times New Roman"/>
-              </w:rPr>
-              <w:t>CERAD_BEST</w:t>
-            </w:r>
-            <w:r>
-              <w:rPr>
-                <w:rFonts w:ascii="Times New Roman" w:hAnsi="Times New Roman" w:cs="Times New Roman"/>
-              </w:rPr>
-              <w:t xml:space="preserve"> (</w:t>
-            </w:r>
-            <w:r>
-              <w:rPr>
-                <w:rFonts w:ascii="Times New Roman" w:hAnsi="Times New Roman" w:cs="Times New Roman"/>
-              </w:rPr>
-              <w:t>média ± DP</w:t>
-            </w:r>
-            <w:r>
-              <w:rPr>
-                <w:rFonts w:ascii="Times New Roman" w:hAnsi="Times New Roman" w:cs="Times New Roman"/>
-              </w:rPr>
-              <w:t>)</w:t>
-            </w:r>
-          </w:p>
-        </w:tc>
-        <w:tc>
-          <w:tcPr>
-            <w:tcW w:w="2687" w:type="dxa"/>
-            <w:tcBorders>
-              <w:top w:val="nil"/>
-              <w:bottom w:val="single" w:sz="4" w:space="0" w:color="auto"/>
-            </w:tcBorders>
-          </w:tcPr>
-          <w:p>
-            <w:pPr>
-              <w:spacing w:line="360" w:lineRule="auto"/>
               <w:jc w:val="center"/>
               <w:cnfStyle w:val="000000100000" w:firstRow="0" w:lastRow="0" w:firstColumn="0" w:lastColumn="0" w:oddVBand="0" w:evenVBand="0" w:oddHBand="1" w:evenHBand="0" w:firstRowFirstColumn="0" w:firstRowLastColumn="0" w:lastRowFirstColumn="0" w:lastRowLastColumn="0"/>
               <w:rPr>
                 <w:rFonts w:ascii="Times New Roman" w:hAnsi="Times New Roman" w:cs="Times New Roman"/>
                 <w:shd w:val="clear" w:color="auto" w:fill="FFFFFF"/>
-                <w:lang w:val="en-US"/>
-              </w:rPr>
-            </w:pPr>
+              </w:rPr>
+            </w:pPr>
+            <w:r>
+              <w:rPr>
+                <w:rFonts w:ascii="Times New Roman" w:hAnsi="Times New Roman" w:cs="Times New Roman"/>
+                <w:shd w:val="clear" w:color="auto" w:fill="FFFFFF"/>
+              </w:rPr>
+              <w:t>41.7 ± 16.5</w:t>
+            </w:r>
           </w:p>
         </w:tc>
       </w:tr>
@@ -1881,6 +2211,129 @@
           <w:szCs w:val="24"/>
         </w:rPr>
         <w:t>Abreviações: DP: desvio padrão;</w:t>
+      </w:r>
+      <w:r>
+        <w:t xml:space="preserve"> </w:t>
+      </w:r>
+      <w:r>
+        <w:rPr>
+          <w:rFonts w:ascii="Times New Roman" w:hAnsi="Times New Roman" w:cs="Times New Roman"/>
+          <w:sz w:val="24"/>
+          <w:szCs w:val="24"/>
+        </w:rPr>
+        <w:t xml:space="preserve">CERAD: teste de memória imediata; CFDCSR: </w:t>
+      </w:r>
+      <w:r>
+        <w:rPr>
+          <w:rFonts w:ascii="Times New Roman" w:hAnsi="Times New Roman" w:cs="Times New Roman"/>
+          <w:sz w:val="24"/>
+          <w:szCs w:val="24"/>
+        </w:rPr>
+        <w:t>t</w:t>
+      </w:r>
+      <w:r>
+        <w:rPr>
+          <w:rFonts w:ascii="Times New Roman" w:hAnsi="Times New Roman" w:cs="Times New Roman"/>
+          <w:sz w:val="24"/>
+          <w:szCs w:val="24"/>
+        </w:rPr>
+        <w:t xml:space="preserve">este de memória tardia; </w:t>
+      </w:r>
+      <w:r>
+        <w:rPr>
+          <w:rFonts w:ascii="Times New Roman" w:hAnsi="Times New Roman" w:cs="Times New Roman"/>
+          <w:sz w:val="24"/>
+          <w:szCs w:val="24"/>
+        </w:rPr>
+        <w:t>CFDDS</w:t>
+      </w:r>
+      <w:r>
+        <w:rPr>
+          <w:rFonts w:ascii="Times New Roman" w:hAnsi="Times New Roman" w:cs="Times New Roman"/>
+          <w:sz w:val="24"/>
+          <w:szCs w:val="24"/>
+        </w:rPr>
+        <w:t xml:space="preserve">: </w:t>
+      </w:r>
+      <w:r>
+        <w:rPr>
+          <w:rFonts w:ascii="Times New Roman" w:hAnsi="Times New Roman" w:cs="Times New Roman"/>
+          <w:sz w:val="24"/>
+          <w:szCs w:val="24"/>
+        </w:rPr>
+        <w:t>t</w:t>
+      </w:r>
+      <w:r>
+        <w:rPr>
+          <w:rFonts w:ascii="Times New Roman" w:hAnsi="Times New Roman" w:cs="Times New Roman"/>
+          <w:sz w:val="24"/>
+          <w:szCs w:val="24"/>
+        </w:rPr>
+        <w:t>este de substituição de símbolos de dígitos</w:t>
+      </w:r>
+      <w:r>
+        <w:rPr>
+          <w:rFonts w:ascii="Times New Roman" w:hAnsi="Times New Roman" w:cs="Times New Roman"/>
+          <w:sz w:val="24"/>
+          <w:szCs w:val="24"/>
+        </w:rPr>
+        <w:t>;</w:t>
+      </w:r>
+      <w:r>
+        <w:rPr>
+          <w:rFonts w:ascii="Times New Roman" w:hAnsi="Times New Roman" w:cs="Times New Roman"/>
+          <w:sz w:val="24"/>
+          <w:szCs w:val="24"/>
+        </w:rPr>
+        <w:t xml:space="preserve"> </w:t>
+      </w:r>
+      <w:r>
+        <w:rPr>
+          <w:rFonts w:ascii="Times New Roman" w:hAnsi="Times New Roman" w:cs="Times New Roman"/>
+          <w:sz w:val="24"/>
+          <w:szCs w:val="24"/>
+        </w:rPr>
+        <w:t>CFDAST</w:t>
+      </w:r>
+      <w:r>
+        <w:rPr>
+          <w:rFonts w:ascii="Times New Roman" w:hAnsi="Times New Roman" w:cs="Times New Roman"/>
+          <w:sz w:val="24"/>
+          <w:szCs w:val="24"/>
+        </w:rPr>
+        <w:t xml:space="preserve">: </w:t>
+      </w:r>
+      <w:r>
+        <w:rPr>
+          <w:rFonts w:ascii="Times New Roman" w:hAnsi="Times New Roman" w:cs="Times New Roman"/>
+          <w:sz w:val="24"/>
+          <w:szCs w:val="24"/>
+        </w:rPr>
+        <w:t>teste de fluência verbal</w:t>
+      </w:r>
+      <w:r>
+        <w:rPr>
+          <w:rFonts w:ascii="Times New Roman" w:hAnsi="Times New Roman" w:cs="Times New Roman"/>
+          <w:sz w:val="24"/>
+          <w:szCs w:val="24"/>
+        </w:rPr>
+        <w:t>;</w:t>
+      </w:r>
+      <w:r>
+        <w:rPr>
+          <w:rFonts w:ascii="Times New Roman" w:hAnsi="Times New Roman" w:cs="Times New Roman"/>
+          <w:sz w:val="24"/>
+          <w:szCs w:val="24"/>
+        </w:rPr>
+        <w:t xml:space="preserve"> </w:t>
+      </w:r>
+      <w:r>
+        <w:rPr>
+          <w:rFonts w:ascii="Times New Roman" w:hAnsi="Times New Roman" w:cs="Times New Roman"/>
+          <w:sz w:val="24"/>
+          <w:szCs w:val="24"/>
+        </w:rPr>
+        <w:t xml:space="preserve"> </w:t>
       </w:r>
       <w:r>
         <w:br w:type="page"/>
@@ -3688,23 +4141,39 @@
                 <w:sz w:val="24"/>
                 <w:szCs w:val="24"/>
               </w:rPr>
-              <w:t>a = Modelos de regressão linear foram ajustados por</w:t>
-            </w:r>
-            <w:r>
-              <w:rPr>
-                <w:rFonts w:ascii="Times New Roman" w:hAnsi="Times New Roman" w:cs="Times New Roman"/>
-                <w:sz w:val="24"/>
-                <w:szCs w:val="24"/>
-              </w:rPr>
-              <w:t>......</w:t>
-            </w:r>
-            <w:r>
-              <w:rPr>
-                <w:rFonts w:ascii="Times New Roman" w:hAnsi="Times New Roman" w:cs="Times New Roman"/>
-                <w:sz w:val="24"/>
-                <w:szCs w:val="24"/>
-              </w:rPr>
-              <w:t>.</w:t>
+              <w:t xml:space="preserve">a = Modelo de regressão linear ajustado </w:t>
+            </w:r>
+            <w:r>
+              <w:rPr>
+                <w:rFonts w:ascii="Times New Roman" w:hAnsi="Times New Roman" w:cs="Times New Roman"/>
+                <w:sz w:val="24"/>
+                <w:szCs w:val="24"/>
+              </w:rPr>
+              <w:t>sexo [homem/mulher]</w:t>
+            </w:r>
+            <w:r>
+              <w:rPr>
+                <w:rFonts w:ascii="Times New Roman" w:hAnsi="Times New Roman" w:cs="Times New Roman"/>
+                <w:sz w:val="24"/>
+                <w:szCs w:val="24"/>
+              </w:rPr>
+              <w:t xml:space="preserve"> e</w:t>
+            </w:r>
+            <w:r>
+              <w:rPr>
+                <w:rFonts w:ascii="Times New Roman" w:hAnsi="Times New Roman" w:cs="Times New Roman"/>
+                <w:sz w:val="24"/>
+                <w:szCs w:val="24"/>
+              </w:rPr>
+              <w:t xml:space="preserve"> idade [≥80 anos/&lt;80 anos]</w:t>
+            </w:r>
+            <w:r>
+              <w:rPr>
+                <w:rFonts w:ascii="Times New Roman" w:hAnsi="Times New Roman" w:cs="Times New Roman"/>
+                <w:sz w:val="24"/>
+                <w:szCs w:val="24"/>
+              </w:rPr>
+              <w:t>;</w:t>
             </w:r>
           </w:p>
           <w:p>
@@ -3722,7 +4191,175 @@
                 <w:sz w:val="24"/>
                 <w:szCs w:val="24"/>
               </w:rPr>
-              <w:t>b = Modelos de regressão linear foram ajustados por...........</w:t>
+              <w:t>b = Modelo de regressão linear</w:t>
+            </w:r>
+            <w:r>
+              <w:rPr>
+                <w:rFonts w:ascii="Times New Roman" w:hAnsi="Times New Roman" w:cs="Times New Roman"/>
+                <w:sz w:val="24"/>
+                <w:szCs w:val="24"/>
+              </w:rPr>
+              <w:t xml:space="preserve"> ajustado por</w:t>
+            </w:r>
+            <w:r>
+              <w:rPr>
+                <w:rFonts w:ascii="Times New Roman" w:hAnsi="Times New Roman" w:cs="Times New Roman"/>
+                <w:sz w:val="24"/>
+                <w:szCs w:val="24"/>
+              </w:rPr>
+              <w:t xml:space="preserve"> sexo [</w:t>
+            </w:r>
+            <w:r>
+              <w:rPr>
+                <w:rFonts w:ascii="Times New Roman" w:hAnsi="Times New Roman" w:cs="Times New Roman"/>
+                <w:sz w:val="24"/>
+                <w:szCs w:val="24"/>
+              </w:rPr>
+              <w:t>homem</w:t>
+            </w:r>
+            <w:r>
+              <w:rPr>
+                <w:rFonts w:ascii="Times New Roman" w:hAnsi="Times New Roman" w:cs="Times New Roman"/>
+                <w:sz w:val="24"/>
+                <w:szCs w:val="24"/>
+              </w:rPr>
+              <w:t>/</w:t>
+            </w:r>
+            <w:r>
+              <w:rPr>
+                <w:rFonts w:ascii="Times New Roman" w:hAnsi="Times New Roman" w:cs="Times New Roman"/>
+                <w:sz w:val="24"/>
+                <w:szCs w:val="24"/>
+              </w:rPr>
+              <w:t>mulher</w:t>
+            </w:r>
+            <w:r>
+              <w:rPr>
+                <w:rFonts w:ascii="Times New Roman" w:hAnsi="Times New Roman" w:cs="Times New Roman"/>
+                <w:sz w:val="24"/>
+                <w:szCs w:val="24"/>
+              </w:rPr>
+              <w:t>]</w:t>
+            </w:r>
+            <w:r>
+              <w:rPr>
+                <w:rFonts w:ascii="Times New Roman" w:hAnsi="Times New Roman" w:cs="Times New Roman"/>
+                <w:sz w:val="24"/>
+                <w:szCs w:val="24"/>
+              </w:rPr>
+              <w:t>, idade</w:t>
+            </w:r>
+            <w:r>
+              <w:rPr>
+                <w:rFonts w:ascii="Times New Roman" w:hAnsi="Times New Roman" w:cs="Times New Roman"/>
+                <w:sz w:val="24"/>
+                <w:szCs w:val="24"/>
+              </w:rPr>
+              <w:t xml:space="preserve"> [</w:t>
+            </w:r>
+            <w:r>
+              <w:rPr>
+                <w:rFonts w:ascii="Times New Roman" w:hAnsi="Times New Roman" w:cs="Times New Roman"/>
+                <w:sz w:val="24"/>
+                <w:szCs w:val="24"/>
+              </w:rPr>
+              <w:t>≥80 anos</w:t>
+            </w:r>
+            <w:r>
+              <w:rPr>
+                <w:rFonts w:ascii="Times New Roman" w:hAnsi="Times New Roman" w:cs="Times New Roman"/>
+                <w:sz w:val="24"/>
+                <w:szCs w:val="24"/>
+              </w:rPr>
+              <w:t>/</w:t>
+            </w:r>
+            <w:r>
+              <w:rPr>
+                <w:rFonts w:ascii="Times New Roman" w:hAnsi="Times New Roman" w:cs="Times New Roman"/>
+                <w:sz w:val="24"/>
+                <w:szCs w:val="24"/>
+              </w:rPr>
+              <w:t>&lt;</w:t>
+            </w:r>
+            <w:r>
+              <w:rPr>
+                <w:rFonts w:ascii="Times New Roman" w:hAnsi="Times New Roman" w:cs="Times New Roman"/>
+                <w:sz w:val="24"/>
+                <w:szCs w:val="24"/>
+              </w:rPr>
+              <w:t>80 anos]</w:t>
+            </w:r>
+            <w:r>
+              <w:rPr>
+                <w:rFonts w:ascii="Times New Roman" w:hAnsi="Times New Roman" w:cs="Times New Roman"/>
+                <w:sz w:val="24"/>
+                <w:szCs w:val="24"/>
+              </w:rPr>
+              <w:t>, diabetes tipo 2</w:t>
+            </w:r>
+            <w:r>
+              <w:rPr>
+                <w:rFonts w:ascii="Times New Roman" w:hAnsi="Times New Roman" w:cs="Times New Roman"/>
+                <w:sz w:val="24"/>
+                <w:szCs w:val="24"/>
+              </w:rPr>
+              <w:t xml:space="preserve"> [sim/não]</w:t>
+            </w:r>
+            <w:r>
+              <w:rPr>
+                <w:rFonts w:ascii="Times New Roman" w:hAnsi="Times New Roman" w:cs="Times New Roman"/>
+                <w:sz w:val="24"/>
+                <w:szCs w:val="24"/>
+              </w:rPr>
+              <w:t>, hipertensão</w:t>
+            </w:r>
+            <w:r>
+              <w:rPr>
+                <w:rFonts w:ascii="Times New Roman" w:hAnsi="Times New Roman" w:cs="Times New Roman"/>
+                <w:sz w:val="24"/>
+                <w:szCs w:val="24"/>
+              </w:rPr>
+              <w:t xml:space="preserve"> [sim/não]</w:t>
+            </w:r>
+            <w:r>
+              <w:rPr>
+                <w:rFonts w:ascii="Times New Roman" w:hAnsi="Times New Roman" w:cs="Times New Roman"/>
+                <w:sz w:val="24"/>
+                <w:szCs w:val="24"/>
+              </w:rPr>
+              <w:t>, obesidade</w:t>
+            </w:r>
+            <w:r>
+              <w:rPr>
+                <w:rFonts w:ascii="Times New Roman" w:hAnsi="Times New Roman" w:cs="Times New Roman"/>
+                <w:sz w:val="24"/>
+                <w:szCs w:val="24"/>
+              </w:rPr>
+              <w:t xml:space="preserve"> [sim/não]</w:t>
+            </w:r>
+            <w:r>
+              <w:rPr>
+                <w:rFonts w:ascii="Times New Roman" w:hAnsi="Times New Roman" w:cs="Times New Roman"/>
+                <w:sz w:val="24"/>
+                <w:szCs w:val="24"/>
+              </w:rPr>
+              <w:t xml:space="preserve">, acidente vascular cerebral </w:t>
+            </w:r>
+            <w:r>
+              <w:rPr>
+                <w:rFonts w:ascii="Times New Roman" w:hAnsi="Times New Roman" w:cs="Times New Roman"/>
+                <w:sz w:val="24"/>
+                <w:szCs w:val="24"/>
+              </w:rPr>
+              <w:t>[sim/não]</w:t>
+            </w:r>
+            <w:r>
+              <w:rPr>
+                <w:rFonts w:ascii="Times New Roman" w:hAnsi="Times New Roman" w:cs="Times New Roman"/>
+                <w:sz w:val="24"/>
+                <w:szCs w:val="24"/>
+              </w:rPr>
+              <w:t>, tabagismo [sim/não].</w:t>
             </w:r>
           </w:p>
         </w:tc>
@@ -3780,13 +4417,13 @@
           <w:szCs w:val="24"/>
         </w:rPr>
         <w:drawing>
-          <wp:inline distT="0" distB="0" distL="0" distR="0" wp14:anchorId="57E99732" wp14:editId="1AF14B22">
-            <wp:extent cx="5327905" cy="6858000"/>
-            <wp:effectExtent l="0" t="0" r="6350" b="0"/>
-            <wp:docPr id="11" name="Imagem 10" descr="Gráfico, Gráfico de caixa estreita&#10;&#10;Descrição gerada automaticamente">
+          <wp:inline distT="0" distB="0" distL="0" distR="0" wp14:anchorId="00908924" wp14:editId="45064D53">
+            <wp:extent cx="5357518" cy="6638307"/>
+            <wp:effectExtent l="0" t="0" r="0" b="0"/>
+            <wp:docPr id="12" name="Imagem 11" descr="Gráfico, Gráfico de caixa estreita&#10;&#10;Descrição gerada automaticamente">
               <a:extLst xmlns:a="http://schemas.openxmlformats.org/drawingml/2006/main">
                 <a:ext uri="{FF2B5EF4-FFF2-40B4-BE49-F238E27FC236}">
-                  <a16:creationId xmlns:a16="http://schemas.microsoft.com/office/drawing/2014/main" id="{A1BA6198-9D41-207C-5AC1-51D7121F887E}"/>
+                  <a16:creationId xmlns:a16="http://schemas.microsoft.com/office/drawing/2014/main" id="{108AEB19-C32A-FB45-DE20-83B7A459AF09}"/>
                 </a:ext>
               </a:extLst>
             </wp:docPr>
@@ -3797,10 +4434,10 @@
               <a:graphicData uri="http://schemas.openxmlformats.org/drawingml/2006/picture">
                 <pic:pic xmlns:pic="http://schemas.openxmlformats.org/drawingml/2006/picture">
                   <pic:nvPicPr>
-                    <pic:cNvPr id="11" name="Imagem 10" descr="Gráfico, Gráfico de caixa estreita&#10;&#10;Descrição gerada automaticamente">
+                    <pic:cNvPr id="12" name="Imagem 11" descr="Gráfico, Gráfico de caixa estreita&#10;&#10;Descrição gerada automaticamente">
                       <a:extLst>
                         <a:ext uri="{FF2B5EF4-FFF2-40B4-BE49-F238E27FC236}">
-                          <a16:creationId xmlns:a16="http://schemas.microsoft.com/office/drawing/2014/main" id="{A1BA6198-9D41-207C-5AC1-51D7121F887E}"/>
+                          <a16:creationId xmlns:a16="http://schemas.microsoft.com/office/drawing/2014/main" id="{108AEB19-C32A-FB45-DE20-83B7A459AF09}"/>
                         </a:ext>
                       </a:extLst>
                     </pic:cNvPr>
@@ -3809,7 +4446,22 @@
                     </pic:cNvPicPr>
                   </pic:nvPicPr>
                   <pic:blipFill>
-                    <a:blip r:embed="rId7"/>
+                    <a:blip r:embed="rId7">
+                      <a:extLst>
+                        <a:ext uri="{BEBA8EAE-BF5A-486C-A8C5-ECC9F3942E4B}">
+                          <a14:imgProps xmlns:a14="http://schemas.microsoft.com/office/drawing/2010/main">
+                            <a14:imgLayer r:embed="rId8">
+                              <a14:imgEffect>
+                                <a14:sharpenSoften amount="25000"/>
+                              </a14:imgEffect>
+                              <a14:imgEffect>
+                                <a14:brightnessContrast contrast="-20000"/>
+                              </a14:imgEffect>
+                            </a14:imgLayer>
+                          </a14:imgProps>
+                        </a:ext>
+                      </a:extLst>
+                    </a:blip>
                     <a:stretch>
                       <a:fillRect/>
                     </a:stretch>
@@ -3817,7 +4469,7 @@
                   <pic:spPr>
                     <a:xfrm>
                       <a:off x="0" y="0"/>
-                      <a:ext cx="5327905" cy="6858000"/>
+                      <a:ext cx="5358683" cy="6639751"/>
                     </a:xfrm>
                     <a:prstGeom prst="rect">
                       <a:avLst/>
@@ -3986,17 +4638,16 @@
           <w:rFonts w:ascii="Times New Roman" w:hAnsi="Times New Roman" w:cs="Times New Roman"/>
           <w:b/>
           <w:bCs/>
-          <w:noProof/>
         </w:rPr>
         <w:lastRenderedPageBreak/>
         <w:drawing>
-          <wp:inline distT="0" distB="0" distL="0" distR="0" wp14:anchorId="5A37849E" wp14:editId="00EAFB8C">
-            <wp:extent cx="5400040" cy="3932555"/>
+          <wp:inline distT="0" distB="0" distL="0" distR="0" wp14:anchorId="006E9043" wp14:editId="193AE6DD">
+            <wp:extent cx="5400040" cy="3634105"/>
             <wp:effectExtent l="0" t="0" r="0" b="0"/>
-            <wp:docPr id="18" name="Imagem 17" descr="Diagrama&#10;&#10;Descrição gerada automaticamente">
+            <wp:docPr id="4" name="Imagem 3" descr="Diagrama&#10;&#10;Descrição gerada automaticamente">
               <a:extLst xmlns:a="http://schemas.openxmlformats.org/drawingml/2006/main">
                 <a:ext uri="{FF2B5EF4-FFF2-40B4-BE49-F238E27FC236}">
-                  <a16:creationId xmlns:a16="http://schemas.microsoft.com/office/drawing/2014/main" id="{66E5810D-49C7-DF53-218A-01126E5DCAD5}"/>
+                  <a16:creationId xmlns:a16="http://schemas.microsoft.com/office/drawing/2014/main" id="{2B5B15E8-E6D0-2FF2-54E1-13E9A127F628}"/>
                 </a:ext>
               </a:extLst>
             </wp:docPr>
@@ -4007,10 +4658,10 @@
               <a:graphicData uri="http://schemas.openxmlformats.org/drawingml/2006/picture">
                 <pic:pic xmlns:pic="http://schemas.openxmlformats.org/drawingml/2006/picture">
                   <pic:nvPicPr>
-                    <pic:cNvPr id="18" name="Imagem 17" descr="Diagrama&#10;&#10;Descrição gerada automaticamente">
+                    <pic:cNvPr id="4" name="Imagem 3" descr="Diagrama&#10;&#10;Descrição gerada automaticamente">
                       <a:extLst>
                         <a:ext uri="{FF2B5EF4-FFF2-40B4-BE49-F238E27FC236}">
-                          <a16:creationId xmlns:a16="http://schemas.microsoft.com/office/drawing/2014/main" id="{66E5810D-49C7-DF53-218A-01126E5DCAD5}"/>
+                          <a16:creationId xmlns:a16="http://schemas.microsoft.com/office/drawing/2014/main" id="{2B5B15E8-E6D0-2FF2-54E1-13E9A127F628}"/>
                         </a:ext>
                       </a:extLst>
                     </pic:cNvPr>
@@ -4019,11 +4670,11 @@
                     </pic:cNvPicPr>
                   </pic:nvPicPr>
                   <pic:blipFill>
-                    <a:blip r:embed="rId8">
+                    <a:blip r:embed="rId9">
                       <a:extLst>
                         <a:ext uri="{BEBA8EAE-BF5A-486C-A8C5-ECC9F3942E4B}">
                           <a14:imgProps xmlns:a14="http://schemas.microsoft.com/office/drawing/2010/main">
-                            <a14:imgLayer r:embed="rId9">
+                            <a14:imgLayer r:embed="rId10">
                               <a14:imgEffect>
                                 <a14:sharpenSoften amount="50000"/>
                               </a14:imgEffect>
@@ -4039,7 +4690,7 @@
                   <pic:spPr>
                     <a:xfrm>
                       <a:off x="0" y="0"/>
-                      <a:ext cx="5400040" cy="3932555"/>
+                      <a:ext cx="5400040" cy="3634105"/>
                     </a:xfrm>
                     <a:prstGeom prst="rect">
                       <a:avLst/>

</xml_diff>